<commit_message>
Began developing functionsd to work with lenghth-composition data. added getLFdata, plotNT, potCNt, prepareDDNt. No EWN
</commit_message>
<xml_diff>
--- a/data-raw/object_descriptions.docx
+++ b/data-raw/object_descriptions.docx
@@ -4,6 +4,7 @@
   <w:body>
     <w:p>
       <w:pPr>
+        <w:spacing w:after="0" w:line="240" w:lineRule="auto"/>
         <w:rPr>
           <w:b/>
           <w:bCs/>
@@ -32,8 +33,6 @@
       <w:proofErr w:type="gramStart"/>
       <w:r>
         <w:tab/>
-      </w:r>
-      <w:r>
         <w:t>:List</w:t>
       </w:r>
       <w:proofErr w:type="gramEnd"/>
@@ -56,8 +55,6 @@
       <w:proofErr w:type="gramStart"/>
       <w:r>
         <w:tab/>
-      </w:r>
-      <w:r>
         <w:t>:List</w:t>
       </w:r>
       <w:proofErr w:type="gramEnd"/>
@@ -74,10 +71,7 @@
       </w:r>
       <w:proofErr w:type="spellStart"/>
       <w:r>
-        <w:t>gl</w:t>
-      </w:r>
-      <w:r>
-        <w:t>b</w:t>
+        <w:t>glb</w:t>
       </w:r>
       <w:proofErr w:type="spellEnd"/>
       <w:r>
@@ -86,8 +80,6 @@
       <w:proofErr w:type="gramStart"/>
       <w:r>
         <w:tab/>
-      </w:r>
-      <w:r>
         <w:t>:List</w:t>
       </w:r>
       <w:proofErr w:type="gramEnd"/>
@@ -104,8 +96,6 @@
       </w:r>
       <w:r>
         <w:tab/>
-      </w:r>
-      <w:r>
         <w:t>:num [1:32, 1:16] 1 6 24 2.5 135.3 ...</w:t>
       </w:r>
     </w:p>
@@ -118,8 +108,6 @@
       </w:r>
       <w:r>
         <w:tab/>
-      </w:r>
-      <w:r>
         <w:t>:num [1:81, 1:6, 1:16] 207 198 190 182 175 ...</w:t>
       </w:r>
     </w:p>
@@ -136,8 +124,6 @@
       <w:proofErr w:type="gramStart"/>
       <w:r>
         <w:tab/>
-      </w:r>
-      <w:r>
         <w:t>:List</w:t>
       </w:r>
       <w:proofErr w:type="gramEnd"/>
@@ -155,8 +141,6 @@
       <w:proofErr w:type="gramStart"/>
       <w:r>
         <w:tab/>
-      </w:r>
-      <w:r>
         <w:t>:List</w:t>
       </w:r>
       <w:proofErr w:type="gramEnd"/>
@@ -166,6 +150,7 @@
     </w:p>
     <w:p>
       <w:pPr>
+        <w:spacing w:after="0" w:line="240" w:lineRule="auto"/>
         <w:rPr>
           <w:b/>
           <w:bCs/>
@@ -173,6 +158,27 @@
       </w:pPr>
     </w:p>
     <w:p>
+      <w:pPr>
+        <w:spacing w:after="0" w:line="240" w:lineRule="auto"/>
+        <w:rPr>
+          <w:b/>
+          <w:bCs/>
+        </w:rPr>
+      </w:pPr>
+    </w:p>
+    <w:p>
+      <w:pPr>
+        <w:spacing w:after="0" w:line="240" w:lineRule="auto"/>
+        <w:rPr>
+          <w:b/>
+          <w:bCs/>
+        </w:rPr>
+      </w:pPr>
+    </w:p>
+    <w:p>
+      <w:pPr>
+        <w:spacing w:after="0" w:line="240" w:lineRule="auto"/>
+      </w:pPr>
       <w:proofErr w:type="spellStart"/>
       <w:r>
         <w:rPr>
@@ -351,12 +357,32 @@
       </w:r>
     </w:p>
     <w:p>
+      <w:pPr>
+        <w:spacing w:after="0" w:line="240" w:lineRule="auto"/>
+      </w:pPr>
       <w:r>
         <w:t>…</w:t>
       </w:r>
     </w:p>
-    <w:p/>
-    <w:p>
+    <w:p>
+      <w:pPr>
+        <w:spacing w:after="0" w:line="240" w:lineRule="auto"/>
+      </w:pPr>
+    </w:p>
+    <w:p>
+      <w:pPr>
+        <w:spacing w:after="0" w:line="240" w:lineRule="auto"/>
+      </w:pPr>
+    </w:p>
+    <w:p>
+      <w:pPr>
+        <w:spacing w:after="0" w:line="240" w:lineRule="auto"/>
+      </w:pPr>
+    </w:p>
+    <w:p>
+      <w:pPr>
+        <w:spacing w:after="0" w:line="240" w:lineRule="auto"/>
+      </w:pPr>
       <w:proofErr w:type="spellStart"/>
       <w:r>
         <w:rPr>
@@ -854,6 +880,9 @@
       </w:pPr>
     </w:p>
     <w:p>
+      <w:pPr>
+        <w:spacing w:after="0" w:line="240" w:lineRule="auto"/>
+      </w:pPr>
       <w:proofErr w:type="spellStart"/>
       <w:r>
         <w:rPr>
@@ -867,7 +896,7 @@
     </w:p>
     <w:p>
       <w:pPr>
-        <w:spacing w:after="0"/>
+        <w:spacing w:after="0" w:line="240" w:lineRule="auto"/>
       </w:pPr>
       <w:r>
         <w:t>List of 11</w:t>
@@ -875,7 +904,7 @@
     </w:p>
     <w:p>
       <w:pPr>
-        <w:spacing w:after="0"/>
+        <w:spacing w:after="0" w:line="240" w:lineRule="auto"/>
       </w:pPr>
       <w:r>
         <w:t xml:space="preserve"> $ SAU   </w:t>
@@ -891,7 +920,7 @@
     </w:p>
     <w:p>
       <w:pPr>
-        <w:spacing w:after="0"/>
+        <w:spacing w:after="0" w:line="240" w:lineRule="auto"/>
       </w:pPr>
       <w:r>
         <w:t xml:space="preserve"> $ </w:t>
@@ -912,7 +941,7 @@
     </w:p>
     <w:p>
       <w:pPr>
-        <w:spacing w:after="0"/>
+        <w:spacing w:after="0" w:line="240" w:lineRule="auto"/>
       </w:pPr>
       <w:r>
         <w:t xml:space="preserve"> $ </w:t>
@@ -928,7 +957,7 @@
     </w:p>
     <w:p>
       <w:pPr>
-        <w:spacing w:after="0"/>
+        <w:spacing w:after="0" w:line="240" w:lineRule="auto"/>
       </w:pPr>
       <w:r>
         <w:t xml:space="preserve"> $ catch </w:t>
@@ -944,7 +973,7 @@
     </w:p>
     <w:p>
       <w:pPr>
-        <w:spacing w:after="0"/>
+        <w:spacing w:after="0" w:line="240" w:lineRule="auto"/>
       </w:pPr>
       <w:r>
         <w:t xml:space="preserve"> $ </w:t>
@@ -960,7 +989,7 @@
     </w:p>
     <w:p>
       <w:pPr>
-        <w:spacing w:after="0"/>
+        <w:spacing w:after="0" w:line="240" w:lineRule="auto"/>
       </w:pPr>
       <w:r>
         <w:t xml:space="preserve"> $ </w:t>
@@ -984,7 +1013,7 @@
     </w:p>
     <w:p>
       <w:pPr>
-        <w:spacing w:after="0"/>
+        <w:spacing w:after="0" w:line="240" w:lineRule="auto"/>
       </w:pPr>
       <w:r>
         <w:t xml:space="preserve"> $ </w:t>
@@ -1000,7 +1029,7 @@
     </w:p>
     <w:p>
       <w:pPr>
-        <w:spacing w:after="0"/>
+        <w:spacing w:after="0" w:line="240" w:lineRule="auto"/>
       </w:pPr>
       <w:r>
         <w:t xml:space="preserve"> $ </w:t>
@@ -1021,7 +1050,7 @@
     </w:p>
     <w:p>
       <w:pPr>
-        <w:spacing w:after="0"/>
+        <w:spacing w:after="0" w:line="240" w:lineRule="auto"/>
       </w:pPr>
       <w:r>
         <w:t xml:space="preserve"> $ </w:t>
@@ -1042,7 +1071,7 @@
     </w:p>
     <w:p>
       <w:pPr>
-        <w:spacing w:after="0"/>
+        <w:spacing w:after="0" w:line="240" w:lineRule="auto"/>
       </w:pPr>
       <w:r>
         <w:t xml:space="preserve"> $ </w:t>
@@ -1063,7 +1092,7 @@
     </w:p>
     <w:p>
       <w:pPr>
-        <w:spacing w:after="0"/>
+        <w:spacing w:after="0" w:line="240" w:lineRule="auto"/>
       </w:pPr>
       <w:r>
         <w:t xml:space="preserve"> $ </w:t>
@@ -1085,8 +1114,15 @@
         <w:t xml:space="preserve"> num [1:105, 1:47, 1:16] 9.11e+04 1.86e-07 9.94e-06 3.78e-04 1.02e-02 ...</w:t>
       </w:r>
     </w:p>
-    <w:p/>
-    <w:p>
+    <w:p>
+      <w:pPr>
+        <w:spacing w:after="0" w:line="240" w:lineRule="auto"/>
+      </w:pPr>
+    </w:p>
+    <w:p>
+      <w:pPr>
+        <w:spacing w:after="0" w:line="240" w:lineRule="auto"/>
+      </w:pPr>
       <w:proofErr w:type="spellStart"/>
       <w:r>
         <w:rPr>
@@ -1264,8 +1300,60 @@
         <w:t xml:space="preserve"> num [1:16, 1:16] 0.9975 0.0025 0 0 0 ...</w:t>
       </w:r>
     </w:p>
-    <w:p/>
-    <w:p>
+    <w:p>
+      <w:pPr>
+        <w:spacing w:after="0" w:line="240" w:lineRule="auto"/>
+      </w:pPr>
+      <w:r>
+        <w:t xml:space="preserve"> </w:t>
+      </w:r>
+      <w:r>
+        <w:t xml:space="preserve">$ </w:t>
+      </w:r>
+      <w:proofErr w:type="spellStart"/>
+      <w:proofErr w:type="gramStart"/>
+      <w:r>
+        <w:t>SAUpop</w:t>
+      </w:r>
+      <w:proofErr w:type="spellEnd"/>
+      <w:r>
+        <w:t xml:space="preserve">  :</w:t>
+      </w:r>
+      <w:proofErr w:type="gramEnd"/>
+      <w:r>
+        <w:t xml:space="preserve"> num [1:27] 6 6 7 7 7 8 8 9 9 10 ...</w:t>
+      </w:r>
+    </w:p>
+    <w:p>
+      <w:pPr>
+        <w:spacing w:after="0" w:line="240" w:lineRule="auto"/>
+      </w:pPr>
+      <w:r>
+        <w:t xml:space="preserve"> $ </w:t>
+      </w:r>
+      <w:proofErr w:type="spellStart"/>
+      <w:r>
+        <w:t>saunames</w:t>
+      </w:r>
+      <w:proofErr w:type="spellEnd"/>
+      <w:r>
+        <w:t>: num [1:8] 6 7 8 9 10 11 12 13</w:t>
+      </w:r>
+    </w:p>
+    <w:p>
+      <w:pPr>
+        <w:spacing w:after="0" w:line="240" w:lineRule="auto"/>
+      </w:pPr>
+    </w:p>
+    <w:p>
+      <w:pPr>
+        <w:spacing w:after="0" w:line="240" w:lineRule="auto"/>
+      </w:pPr>
+    </w:p>
+    <w:p>
+      <w:pPr>
+        <w:spacing w:after="0" w:line="240" w:lineRule="auto"/>
+      </w:pPr>
       <w:r>
         <w:rPr>
           <w:b/>
@@ -1274,13 +1362,18 @@
         <w:t xml:space="preserve">constants </w:t>
       </w:r>
       <w:r>
-        <w:t>n</w:t>
-      </w:r>
-      <w:r>
-        <w:t>um [1:32, 1:16] 1 6 24 2.5 135.3 ...</w:t>
-      </w:r>
-    </w:p>
-    <w:p>
+        <w:t>num [1:32, 1:16] 1 6 24 2.5 135.3 ...</w:t>
+      </w:r>
+    </w:p>
+    <w:p>
+      <w:pPr>
+        <w:spacing w:after="0" w:line="240" w:lineRule="auto"/>
+      </w:pPr>
+    </w:p>
+    <w:p>
+      <w:pPr>
+        <w:spacing w:after="0" w:line="240" w:lineRule="auto"/>
+      </w:pPr>
       <w:r>
         <w:rPr>
           <w:b/>
@@ -1296,6 +1389,19 @@
       </w:r>
     </w:p>
     <w:p>
+      <w:pPr>
+        <w:spacing w:after="0" w:line="240" w:lineRule="auto"/>
+      </w:pPr>
+    </w:p>
+    <w:p>
+      <w:pPr>
+        <w:spacing w:after="0" w:line="240" w:lineRule="auto"/>
+      </w:pPr>
+    </w:p>
+    <w:p>
+      <w:pPr>
+        <w:spacing w:after="0" w:line="240" w:lineRule="auto"/>
+      </w:pPr>
       <w:r>
         <w:rPr>
           <w:b/>
@@ -1534,10 +1640,53 @@
         <w:t xml:space="preserve"> $ projection: num 30</w:t>
       </w:r>
     </w:p>
-    <w:p/>
-    <w:p/>
-    <w:p/>
-    <w:p>
+    <w:p>
+      <w:pPr>
+        <w:spacing w:after="0" w:line="240" w:lineRule="auto"/>
+      </w:pPr>
+      <w:r>
+        <w:t xml:space="preserve"> $ </w:t>
+      </w:r>
+      <w:proofErr w:type="spellStart"/>
+      <w:r>
+        <w:t>bysau</w:t>
+      </w:r>
+      <w:proofErr w:type="spellEnd"/>
+      <w:r>
+        <w:t xml:space="preserve">     </w:t>
+      </w:r>
+      <w:proofErr w:type="gramStart"/>
+      <w:r>
+        <w:t xml:space="preserve">  :</w:t>
+      </w:r>
+      <w:proofErr w:type="gramEnd"/>
+      <w:r>
+        <w:t xml:space="preserve"> num 1</w:t>
+      </w:r>
+    </w:p>
+    <w:p>
+      <w:pPr>
+        <w:spacing w:after="0" w:line="240" w:lineRule="auto"/>
+      </w:pPr>
+    </w:p>
+    <w:p>
+      <w:pPr>
+        <w:spacing w:after="0" w:line="240" w:lineRule="auto"/>
+      </w:pPr>
+    </w:p>
+    <w:p>
+      <w:pPr>
+        <w:spacing w:after="0" w:line="240" w:lineRule="auto"/>
+      </w:pPr>
+    </w:p>
+    <w:p>
+      <w:pPr>
+        <w:spacing w:after="0" w:line="240" w:lineRule="auto"/>
+        <w:rPr>
+          <w:b/>
+          <w:bCs/>
+        </w:rPr>
+      </w:pPr>
       <w:r>
         <w:rPr>
           <w:b/>
@@ -1552,6 +1701,14 @@
         <w:spacing w:after="0" w:line="240" w:lineRule="auto"/>
       </w:pPr>
       <w:r>
+        <w:t>List of 13</w:t>
+      </w:r>
+    </w:p>
+    <w:p>
+      <w:pPr>
+        <w:spacing w:after="0" w:line="240" w:lineRule="auto"/>
+      </w:pPr>
+      <w:r>
         <w:t xml:space="preserve">$ </w:t>
       </w:r>
       <w:proofErr w:type="spellStart"/>
@@ -1850,6 +2007,7 @@
     </w:p>
     <w:p>
       <w:pPr>
+        <w:spacing w:after="0" w:line="240" w:lineRule="auto"/>
         <w:rPr>
           <w:b/>
           <w:bCs/>
@@ -1857,6 +2015,18 @@
       </w:pPr>
     </w:p>
     <w:p>
+      <w:pPr>
+        <w:spacing w:after="0" w:line="240" w:lineRule="auto"/>
+        <w:rPr>
+          <w:b/>
+          <w:bCs/>
+        </w:rPr>
+      </w:pPr>
+    </w:p>
+    <w:p>
+      <w:pPr>
+        <w:spacing w:after="0" w:line="240" w:lineRule="auto"/>
+      </w:pPr>
       <w:proofErr w:type="spellStart"/>
       <w:r>
         <w:rPr>
@@ -2085,8 +2255,20 @@
         <w:t xml:space="preserve"> NULL</w:t>
       </w:r>
     </w:p>
-    <w:p/>
-    <w:p>
+    <w:p>
+      <w:pPr>
+        <w:spacing w:after="0" w:line="240" w:lineRule="auto"/>
+      </w:pPr>
+    </w:p>
+    <w:p>
+      <w:pPr>
+        <w:spacing w:after="0" w:line="240" w:lineRule="auto"/>
+      </w:pPr>
+    </w:p>
+    <w:p>
+      <w:pPr>
+        <w:spacing w:after="0" w:line="240" w:lineRule="auto"/>
+      </w:pPr>
       <w:proofErr w:type="spellStart"/>
       <w:r>
         <w:rPr>
@@ -2309,7 +2491,1001 @@
         <w:t xml:space="preserve"> ...</w:t>
       </w:r>
     </w:p>
-    <w:p/>
+    <w:p>
+      <w:pPr>
+        <w:spacing w:after="0" w:line="240" w:lineRule="auto"/>
+      </w:pPr>
+    </w:p>
+    <w:p>
+      <w:pPr>
+        <w:spacing w:after="0" w:line="240" w:lineRule="auto"/>
+      </w:pPr>
+    </w:p>
+    <w:p>
+      <w:pPr>
+        <w:spacing w:after="0" w:line="240" w:lineRule="auto"/>
+      </w:pPr>
+    </w:p>
+    <w:p>
+      <w:pPr>
+        <w:spacing w:after="0" w:line="240" w:lineRule="auto"/>
+      </w:pPr>
+    </w:p>
+    <w:p>
+      <w:pPr>
+        <w:spacing w:after="0" w:line="240" w:lineRule="auto"/>
+      </w:pPr>
+    </w:p>
+    <w:p>
+      <w:pPr>
+        <w:spacing w:after="0" w:line="240" w:lineRule="auto"/>
+      </w:pPr>
+    </w:p>
+    <w:p>
+      <w:pPr>
+        <w:spacing w:after="0" w:line="240" w:lineRule="auto"/>
+      </w:pPr>
+    </w:p>
+    <w:p>
+      <w:pPr>
+        <w:spacing w:after="0" w:line="240" w:lineRule="auto"/>
+      </w:pPr>
+    </w:p>
+    <w:p>
+      <w:pPr>
+        <w:spacing w:after="0" w:line="240" w:lineRule="auto"/>
+      </w:pPr>
+    </w:p>
+    <w:p>
+      <w:pPr>
+        <w:spacing w:after="0" w:line="240" w:lineRule="auto"/>
+      </w:pPr>
+    </w:p>
+    <w:p>
+      <w:pPr>
+        <w:spacing w:after="0" w:line="240" w:lineRule="auto"/>
+      </w:pPr>
+    </w:p>
+    <w:p>
+      <w:pPr>
+        <w:spacing w:after="0" w:line="240" w:lineRule="auto"/>
+        <w:rPr>
+          <w:b/>
+          <w:bCs/>
+        </w:rPr>
+      </w:pPr>
+      <w:proofErr w:type="spellStart"/>
+      <w:r>
+        <w:rPr>
+          <w:b/>
+          <w:bCs/>
+        </w:rPr>
+        <w:lastRenderedPageBreak/>
+        <w:t>z</w:t>
+      </w:r>
+      <w:r>
+        <w:rPr>
+          <w:b/>
+          <w:bCs/>
+        </w:rPr>
+        <w:t>oneDD</w:t>
+      </w:r>
+      <w:proofErr w:type="spellEnd"/>
+    </w:p>
+    <w:p>
+      <w:pPr>
+        <w:spacing w:after="0" w:line="240" w:lineRule="auto"/>
+      </w:pPr>
+      <w:r>
+        <w:t>List of 11</w:t>
+      </w:r>
+    </w:p>
+    <w:p>
+      <w:pPr>
+        <w:spacing w:after="0" w:line="240" w:lineRule="auto"/>
+      </w:pPr>
+      <w:r>
+        <w:t xml:space="preserve"> $ SAU   </w:t>
+      </w:r>
+      <w:proofErr w:type="gramStart"/>
+      <w:r>
+        <w:t xml:space="preserve">  :</w:t>
+      </w:r>
+      <w:proofErr w:type="gramEnd"/>
+      <w:r>
+        <w:t xml:space="preserve"> num [1:27] 6 6 7 7 7 8 8 9 9 10 ...</w:t>
+      </w:r>
+    </w:p>
+    <w:p>
+      <w:pPr>
+        <w:spacing w:after="0" w:line="240" w:lineRule="auto"/>
+      </w:pPr>
+      <w:r>
+        <w:t xml:space="preserve"> $ </w:t>
+      </w:r>
+      <w:proofErr w:type="spellStart"/>
+      <w:proofErr w:type="gramStart"/>
+      <w:r>
+        <w:t>matureB</w:t>
+      </w:r>
+      <w:proofErr w:type="spellEnd"/>
+      <w:r>
+        <w:t xml:space="preserve"> :</w:t>
+      </w:r>
+      <w:proofErr w:type="gramEnd"/>
+      <w:r>
+        <w:t xml:space="preserve"> num [1:47, 1:27] 199 195 185 172 165 ...</w:t>
+      </w:r>
+    </w:p>
+    <w:p>
+      <w:pPr>
+        <w:spacing w:after="0" w:line="240" w:lineRule="auto"/>
+      </w:pPr>
+      <w:r>
+        <w:t xml:space="preserve"> $ </w:t>
+      </w:r>
+      <w:proofErr w:type="spellStart"/>
+      <w:r>
+        <w:t>exploitB</w:t>
+      </w:r>
+      <w:proofErr w:type="spellEnd"/>
+      <w:r>
+        <w:t>: num [1:47, 1:27] 191 208 204 194 181 ...</w:t>
+      </w:r>
+    </w:p>
+    <w:p>
+      <w:pPr>
+        <w:spacing w:after="0" w:line="240" w:lineRule="auto"/>
+      </w:pPr>
+      <w:r>
+        <w:t xml:space="preserve"> $ catch </w:t>
+      </w:r>
+      <w:proofErr w:type="gramStart"/>
+      <w:r>
+        <w:t xml:space="preserve">  :</w:t>
+      </w:r>
+      <w:proofErr w:type="gramEnd"/>
+      <w:r>
+        <w:t xml:space="preserve"> num [1:47, 1:27] 0 4.26 11.15 15.93 10.09 ...</w:t>
+      </w:r>
+    </w:p>
+    <w:p>
+      <w:pPr>
+        <w:spacing w:after="0" w:line="240" w:lineRule="auto"/>
+      </w:pPr>
+      <w:r>
+        <w:t xml:space="preserve"> $ </w:t>
+      </w:r>
+      <w:proofErr w:type="spellStart"/>
+      <w:r>
+        <w:t>harvestR</w:t>
+      </w:r>
+      <w:proofErr w:type="spellEnd"/>
+      <w:r>
+        <w:t>: num [1:47, 1:27] 0 0.0205 0.0546 0.0819 0.0557 ...</w:t>
+      </w:r>
+    </w:p>
+    <w:p>
+      <w:pPr>
+        <w:spacing w:after="0" w:line="240" w:lineRule="auto"/>
+      </w:pPr>
+      <w:r>
+        <w:t xml:space="preserve"> $ </w:t>
+      </w:r>
+      <w:proofErr w:type="spellStart"/>
+      <w:r>
+        <w:t>cpue</w:t>
+      </w:r>
+      <w:proofErr w:type="spellEnd"/>
+      <w:r>
+        <w:t xml:space="preserve">  </w:t>
+      </w:r>
+      <w:proofErr w:type="gramStart"/>
+      <w:r>
+        <w:t xml:space="preserve">  :</w:t>
+      </w:r>
+      <w:proofErr w:type="gramEnd"/>
+      <w:r>
+        <w:t xml:space="preserve"> num [1:47, 1:27] 440 458 442 415 392 ...</w:t>
+      </w:r>
+    </w:p>
+    <w:p>
+      <w:pPr>
+        <w:spacing w:after="0" w:line="240" w:lineRule="auto"/>
+      </w:pPr>
+      <w:r>
+        <w:t xml:space="preserve"> $ </w:t>
+      </w:r>
+      <w:proofErr w:type="gramStart"/>
+      <w:r>
+        <w:t>recruit :</w:t>
+      </w:r>
+      <w:proofErr w:type="gramEnd"/>
+      <w:r>
+        <w:t xml:space="preserve"> num [1:47, 1:27] 101716 101548 101092 100398 100007 ...</w:t>
+      </w:r>
+    </w:p>
+    <w:p>
+      <w:pPr>
+        <w:spacing w:after="0" w:line="240" w:lineRule="auto"/>
+      </w:pPr>
+      <w:r>
+        <w:t xml:space="preserve"> $ </w:t>
+      </w:r>
+      <w:proofErr w:type="spellStart"/>
+      <w:proofErr w:type="gramStart"/>
+      <w:r>
+        <w:t>deplsB</w:t>
+      </w:r>
+      <w:proofErr w:type="spellEnd"/>
+      <w:r>
+        <w:t xml:space="preserve">  :</w:t>
+      </w:r>
+      <w:proofErr w:type="gramEnd"/>
+      <w:r>
+        <w:t xml:space="preserve"> num [1:47, 1:27] 1 0.98 0.93 0.862 0.828 ...</w:t>
+      </w:r>
+    </w:p>
+    <w:p>
+      <w:pPr>
+        <w:spacing w:after="0" w:line="240" w:lineRule="auto"/>
+      </w:pPr>
+      <w:r>
+        <w:t xml:space="preserve"> $ </w:t>
+      </w:r>
+      <w:proofErr w:type="spellStart"/>
+      <w:proofErr w:type="gramStart"/>
+      <w:r>
+        <w:t>depleB</w:t>
+      </w:r>
+      <w:proofErr w:type="spellEnd"/>
+      <w:r>
+        <w:t xml:space="preserve">  :</w:t>
+      </w:r>
+      <w:proofErr w:type="gramEnd"/>
+      <w:r>
+        <w:t xml:space="preserve"> num [1:47, 1:27] 0.915 1.092 1.072 1.02 0.951 ...</w:t>
+      </w:r>
+    </w:p>
+    <w:p>
+      <w:pPr>
+        <w:spacing w:after="0" w:line="240" w:lineRule="auto"/>
+      </w:pPr>
+      <w:r>
+        <w:t xml:space="preserve"> $ </w:t>
+      </w:r>
+      <w:proofErr w:type="spellStart"/>
+      <w:proofErr w:type="gramStart"/>
+      <w:r>
+        <w:t>catchN</w:t>
+      </w:r>
+      <w:proofErr w:type="spellEnd"/>
+      <w:r>
+        <w:t xml:space="preserve">  :</w:t>
+      </w:r>
+      <w:proofErr w:type="gramEnd"/>
+      <w:r>
+        <w:t xml:space="preserve"> num [1:105, 1:47, 1:27] 0 0 0 0 0 0 0 0 0 0 ...</w:t>
+      </w:r>
+    </w:p>
+    <w:p>
+      <w:pPr>
+        <w:spacing w:after="0" w:line="240" w:lineRule="auto"/>
+      </w:pPr>
+      <w:r>
+        <w:t xml:space="preserve"> $ </w:t>
+      </w:r>
+      <w:proofErr w:type="spellStart"/>
+      <w:r>
+        <w:t>Nt</w:t>
+      </w:r>
+      <w:proofErr w:type="spellEnd"/>
+      <w:r>
+        <w:t xml:space="preserve">    </w:t>
+      </w:r>
+      <w:proofErr w:type="gramStart"/>
+      <w:r>
+        <w:t xml:space="preserve">  :</w:t>
+      </w:r>
+      <w:proofErr w:type="gramEnd"/>
+      <w:r>
+        <w:t xml:space="preserve"> num [1:105, 1:47, 1:27] 1.02e+05 1.24e-06 5.10e-05 1.52e-03 3.27e-02 ...</w:t>
+      </w:r>
+    </w:p>
+    <w:p>
+      <w:pPr>
+        <w:spacing w:after="0" w:line="240" w:lineRule="auto"/>
+      </w:pPr>
+    </w:p>
+    <w:p>
+      <w:pPr>
+        <w:spacing w:after="0" w:line="240" w:lineRule="auto"/>
+      </w:pPr>
+    </w:p>
+    <w:p>
+      <w:pPr>
+        <w:spacing w:after="0" w:line="240" w:lineRule="auto"/>
+        <w:rPr>
+          <w:b/>
+          <w:bCs/>
+        </w:rPr>
+      </w:pPr>
+      <w:proofErr w:type="spellStart"/>
+      <w:r>
+        <w:rPr>
+          <w:b/>
+          <w:bCs/>
+        </w:rPr>
+        <w:t>zoneDDR</w:t>
+      </w:r>
+      <w:proofErr w:type="spellEnd"/>
+      <w:r>
+        <w:rPr>
+          <w:b/>
+          <w:bCs/>
+        </w:rPr>
+        <w:t xml:space="preserve">  </w:t>
+      </w:r>
+    </w:p>
+    <w:p>
+      <w:pPr>
+        <w:spacing w:after="0" w:line="240" w:lineRule="auto"/>
+      </w:pPr>
+      <w:r>
+        <w:t>List of 14</w:t>
+      </w:r>
+    </w:p>
+    <w:p>
+      <w:pPr>
+        <w:spacing w:after="0" w:line="240" w:lineRule="auto"/>
+      </w:pPr>
+      <w:r>
+        <w:t xml:space="preserve"> $ SAU   </w:t>
+      </w:r>
+      <w:proofErr w:type="gramStart"/>
+      <w:r>
+        <w:t xml:space="preserve">  :</w:t>
+      </w:r>
+      <w:proofErr w:type="gramEnd"/>
+      <w:r>
+        <w:t xml:space="preserve"> num [1:27] 6 6 7 7 7 8 8 9 9 10 ...</w:t>
+      </w:r>
+    </w:p>
+    <w:p>
+      <w:pPr>
+        <w:spacing w:after="0" w:line="240" w:lineRule="auto"/>
+      </w:pPr>
+      <w:r>
+        <w:t xml:space="preserve"> $ </w:t>
+      </w:r>
+      <w:proofErr w:type="spellStart"/>
+      <w:proofErr w:type="gramStart"/>
+      <w:r>
+        <w:t>matureB</w:t>
+      </w:r>
+      <w:proofErr w:type="spellEnd"/>
+      <w:r>
+        <w:t xml:space="preserve"> :</w:t>
+      </w:r>
+      <w:proofErr w:type="gramEnd"/>
+      <w:r>
+        <w:t xml:space="preserve"> num [1:47, 1:27, 1:100] 199 195 185 172 165 ...</w:t>
+      </w:r>
+    </w:p>
+    <w:p>
+      <w:pPr>
+        <w:spacing w:after="0" w:line="240" w:lineRule="auto"/>
+      </w:pPr>
+      <w:r>
+        <w:t xml:space="preserve"> </w:t>
+      </w:r>
+      <w:r>
+        <w:t xml:space="preserve">$ </w:t>
+      </w:r>
+      <w:proofErr w:type="spellStart"/>
+      <w:r>
+        <w:t>exploitB</w:t>
+      </w:r>
+      <w:proofErr w:type="spellEnd"/>
+      <w:r>
+        <w:t>: num [1:47, 1:27, 1:100] 191 208 204 194 181 ...</w:t>
+      </w:r>
+    </w:p>
+    <w:p>
+      <w:pPr>
+        <w:spacing w:after="0" w:line="240" w:lineRule="auto"/>
+      </w:pPr>
+      <w:r>
+        <w:t xml:space="preserve"> </w:t>
+      </w:r>
+      <w:r>
+        <w:t xml:space="preserve">$ catch </w:t>
+      </w:r>
+      <w:proofErr w:type="gramStart"/>
+      <w:r>
+        <w:t xml:space="preserve">  :</w:t>
+      </w:r>
+      <w:proofErr w:type="gramEnd"/>
+      <w:r>
+        <w:t xml:space="preserve"> num [1:47, 1:27, 1:100] 0 4.26 11.15 15.93 10.09 ...</w:t>
+      </w:r>
+    </w:p>
+    <w:p>
+      <w:pPr>
+        <w:spacing w:after="0" w:line="240" w:lineRule="auto"/>
+      </w:pPr>
+      <w:r>
+        <w:t xml:space="preserve"> </w:t>
+      </w:r>
+      <w:r>
+        <w:t xml:space="preserve">$ </w:t>
+      </w:r>
+      <w:proofErr w:type="spellStart"/>
+      <w:proofErr w:type="gramStart"/>
+      <w:r>
+        <w:t>acatch</w:t>
+      </w:r>
+      <w:proofErr w:type="spellEnd"/>
+      <w:r>
+        <w:t xml:space="preserve">  :</w:t>
+      </w:r>
+      <w:proofErr w:type="gramEnd"/>
+      <w:r>
+        <w:t xml:space="preserve"> num [1:47, 1:8, 1:100] 0 0 0 0 0 0 0 0 0 0 ...</w:t>
+      </w:r>
+    </w:p>
+    <w:p>
+      <w:pPr>
+        <w:spacing w:after="0" w:line="240" w:lineRule="auto"/>
+      </w:pPr>
+      <w:r>
+        <w:t xml:space="preserve"> </w:t>
+      </w:r>
+      <w:r>
+        <w:t xml:space="preserve">$ </w:t>
+      </w:r>
+      <w:proofErr w:type="spellStart"/>
+      <w:r>
+        <w:t>harvestR</w:t>
+      </w:r>
+      <w:proofErr w:type="spellEnd"/>
+      <w:r>
+        <w:t>: num [1:47, 1:27, 1:100] 0 0.0205 0.0546 0.0819 0.0557 ...</w:t>
+      </w:r>
+    </w:p>
+    <w:p>
+      <w:pPr>
+        <w:spacing w:after="0" w:line="240" w:lineRule="auto"/>
+      </w:pPr>
+      <w:r>
+        <w:t xml:space="preserve"> </w:t>
+      </w:r>
+      <w:r>
+        <w:t xml:space="preserve">$ </w:t>
+      </w:r>
+      <w:proofErr w:type="spellStart"/>
+      <w:r>
+        <w:t>cpue</w:t>
+      </w:r>
+      <w:proofErr w:type="spellEnd"/>
+      <w:r>
+        <w:t xml:space="preserve">  </w:t>
+      </w:r>
+      <w:proofErr w:type="gramStart"/>
+      <w:r>
+        <w:t xml:space="preserve">  :</w:t>
+      </w:r>
+      <w:proofErr w:type="gramEnd"/>
+      <w:r>
+        <w:t xml:space="preserve"> num [1:47, 1:27, 1:100] 440 458 442 415 392 ...</w:t>
+      </w:r>
+    </w:p>
+    <w:p>
+      <w:pPr>
+        <w:spacing w:after="0" w:line="240" w:lineRule="auto"/>
+      </w:pPr>
+      <w:r>
+        <w:t xml:space="preserve"> </w:t>
+      </w:r>
+      <w:r>
+        <w:t xml:space="preserve">$ </w:t>
+      </w:r>
+      <w:proofErr w:type="spellStart"/>
+      <w:r>
+        <w:t>cesau</w:t>
+      </w:r>
+      <w:proofErr w:type="spellEnd"/>
+      <w:r>
+        <w:t xml:space="preserve"> </w:t>
+      </w:r>
+      <w:proofErr w:type="gramStart"/>
+      <w:r>
+        <w:t xml:space="preserve">  :</w:t>
+      </w:r>
+      <w:proofErr w:type="gramEnd"/>
+      <w:r>
+        <w:t xml:space="preserve"> num [1:47, 1:8, 1:100] 0 0 0 0 0 0 0 0 0 0 ...</w:t>
+      </w:r>
+    </w:p>
+    <w:p>
+      <w:pPr>
+        <w:spacing w:after="0" w:line="240" w:lineRule="auto"/>
+      </w:pPr>
+      <w:r>
+        <w:t xml:space="preserve"> </w:t>
+      </w:r>
+      <w:r>
+        <w:t xml:space="preserve">$ </w:t>
+      </w:r>
+      <w:proofErr w:type="spellStart"/>
+      <w:proofErr w:type="gramStart"/>
+      <w:r>
+        <w:t>catsau</w:t>
+      </w:r>
+      <w:proofErr w:type="spellEnd"/>
+      <w:r>
+        <w:t xml:space="preserve">  :</w:t>
+      </w:r>
+      <w:proofErr w:type="gramEnd"/>
+      <w:r>
+        <w:t xml:space="preserve"> num [1:47, 1:8, 1:100] 0 0 0 0 0 0 0 0 0 0 ...</w:t>
+      </w:r>
+    </w:p>
+    <w:p>
+      <w:pPr>
+        <w:spacing w:after="0" w:line="240" w:lineRule="auto"/>
+      </w:pPr>
+      <w:r>
+        <w:t xml:space="preserve"> $ </w:t>
+      </w:r>
+      <w:proofErr w:type="gramStart"/>
+      <w:r>
+        <w:t>recruit :</w:t>
+      </w:r>
+      <w:proofErr w:type="gramEnd"/>
+      <w:r>
+        <w:t xml:space="preserve"> num [1:47, 1:27, 1:100] 101716 101548 101092 100398 100007 ...</w:t>
+      </w:r>
+    </w:p>
+    <w:p>
+      <w:pPr>
+        <w:spacing w:after="0" w:line="240" w:lineRule="auto"/>
+      </w:pPr>
+      <w:r>
+        <w:t xml:space="preserve"> $ </w:t>
+      </w:r>
+      <w:proofErr w:type="spellStart"/>
+      <w:proofErr w:type="gramStart"/>
+      <w:r>
+        <w:t>deplsB</w:t>
+      </w:r>
+      <w:proofErr w:type="spellEnd"/>
+      <w:r>
+        <w:t xml:space="preserve">  :</w:t>
+      </w:r>
+      <w:proofErr w:type="gramEnd"/>
+      <w:r>
+        <w:t xml:space="preserve"> num [1:47, 1:27, 1:100] 0 0 0 0 0 0 0 0 0 0 ...</w:t>
+      </w:r>
+    </w:p>
+    <w:p>
+      <w:pPr>
+        <w:spacing w:after="0" w:line="240" w:lineRule="auto"/>
+      </w:pPr>
+      <w:r>
+        <w:t xml:space="preserve"> </w:t>
+      </w:r>
+      <w:r>
+        <w:t xml:space="preserve">$ </w:t>
+      </w:r>
+      <w:proofErr w:type="spellStart"/>
+      <w:proofErr w:type="gramStart"/>
+      <w:r>
+        <w:t>depleB</w:t>
+      </w:r>
+      <w:proofErr w:type="spellEnd"/>
+      <w:r>
+        <w:t xml:space="preserve">  :</w:t>
+      </w:r>
+      <w:proofErr w:type="gramEnd"/>
+      <w:r>
+        <w:t xml:space="preserve"> num [1:47, 1:27, 1:100] 0 0 0 0 0 0 0 0 0 0 ...</w:t>
+      </w:r>
+    </w:p>
+    <w:p>
+      <w:pPr>
+        <w:spacing w:after="0" w:line="240" w:lineRule="auto"/>
+      </w:pPr>
+      <w:r>
+        <w:t xml:space="preserve"> </w:t>
+      </w:r>
+      <w:r>
+        <w:t xml:space="preserve">$ </w:t>
+      </w:r>
+      <w:proofErr w:type="spellStart"/>
+      <w:proofErr w:type="gramStart"/>
+      <w:r>
+        <w:t>catchN</w:t>
+      </w:r>
+      <w:proofErr w:type="spellEnd"/>
+      <w:r>
+        <w:t xml:space="preserve">  :</w:t>
+      </w:r>
+      <w:proofErr w:type="gramEnd"/>
+      <w:r>
+        <w:t xml:space="preserve"> num [1:105, 1:47, 1:27, 1:100] 0 0 0 0 0 0 0 0 0 0 ...</w:t>
+      </w:r>
+    </w:p>
+    <w:p>
+      <w:pPr>
+        <w:spacing w:after="0" w:line="240" w:lineRule="auto"/>
+      </w:pPr>
+      <w:r>
+        <w:t xml:space="preserve"> $ </w:t>
+      </w:r>
+      <w:proofErr w:type="spellStart"/>
+      <w:r>
+        <w:t>Nt</w:t>
+      </w:r>
+      <w:proofErr w:type="spellEnd"/>
+      <w:r>
+        <w:t xml:space="preserve">    </w:t>
+      </w:r>
+      <w:proofErr w:type="gramStart"/>
+      <w:r>
+        <w:t xml:space="preserve">  :</w:t>
+      </w:r>
+      <w:proofErr w:type="gramEnd"/>
+      <w:r>
+        <w:t xml:space="preserve"> num [1:105, 1:47, 1:27, 1:100] 1.02e+05 1.24e-06 5.10e-05 1.52e-03 3.27e-02 ...</w:t>
+      </w:r>
+    </w:p>
+    <w:p>
+      <w:pPr>
+        <w:spacing w:after="0" w:line="240" w:lineRule="auto"/>
+        <w:rPr>
+          <w:b/>
+          <w:bCs/>
+        </w:rPr>
+      </w:pPr>
+    </w:p>
+    <w:p>
+      <w:pPr>
+        <w:spacing w:after="0" w:line="240" w:lineRule="auto"/>
+        <w:rPr>
+          <w:b/>
+          <w:bCs/>
+        </w:rPr>
+      </w:pPr>
+      <w:proofErr w:type="spellStart"/>
+      <w:r>
+        <w:rPr>
+          <w:b/>
+          <w:bCs/>
+        </w:rPr>
+        <w:t>zoneDP</w:t>
+      </w:r>
+      <w:proofErr w:type="spellEnd"/>
+    </w:p>
+    <w:p>
+      <w:pPr>
+        <w:spacing w:after="0" w:line="240" w:lineRule="auto"/>
+      </w:pPr>
+      <w:r>
+        <w:t>List of 14</w:t>
+      </w:r>
+    </w:p>
+    <w:p>
+      <w:pPr>
+        <w:spacing w:after="0" w:line="240" w:lineRule="auto"/>
+      </w:pPr>
+      <w:r>
+        <w:t xml:space="preserve"> $ SAU   </w:t>
+      </w:r>
+      <w:proofErr w:type="gramStart"/>
+      <w:r>
+        <w:t xml:space="preserve">  :</w:t>
+      </w:r>
+      <w:proofErr w:type="gramEnd"/>
+      <w:r>
+        <w:t xml:space="preserve"> num [1:27] 6 6 7 7 7 8 8 9 9 10 ...</w:t>
+      </w:r>
+    </w:p>
+    <w:p>
+      <w:pPr>
+        <w:spacing w:after="0" w:line="240" w:lineRule="auto"/>
+      </w:pPr>
+      <w:r>
+        <w:t xml:space="preserve"> $ </w:t>
+      </w:r>
+      <w:proofErr w:type="spellStart"/>
+      <w:proofErr w:type="gramStart"/>
+      <w:r>
+        <w:t>matureB</w:t>
+      </w:r>
+      <w:proofErr w:type="spellEnd"/>
+      <w:r>
+        <w:t xml:space="preserve"> :</w:t>
+      </w:r>
+      <w:proofErr w:type="gramEnd"/>
+      <w:r>
+        <w:t xml:space="preserve"> num [1:30, 1:27, 1:100] 58.3 59.1 61.1 59.8 60.4 ...</w:t>
+      </w:r>
+    </w:p>
+    <w:p>
+      <w:pPr>
+        <w:spacing w:after="0" w:line="240" w:lineRule="auto"/>
+      </w:pPr>
+      <w:r>
+        <w:t xml:space="preserve"> </w:t>
+      </w:r>
+      <w:r>
+        <w:t>$ exp</w:t>
+      </w:r>
+      <w:proofErr w:type="spellStart"/>
+      <w:r>
+        <w:t>loitB</w:t>
+      </w:r>
+      <w:proofErr w:type="spellEnd"/>
+      <w:r>
+        <w:t>: num [1:30, 1:27, 1:100] 66.5 63.4 61.9 63.9 61.1 ...</w:t>
+      </w:r>
+    </w:p>
+    <w:p>
+      <w:pPr>
+        <w:spacing w:after="0" w:line="240" w:lineRule="auto"/>
+      </w:pPr>
+      <w:r>
+        <w:t xml:space="preserve"> </w:t>
+      </w:r>
+      <w:r>
+        <w:t xml:space="preserve">$ catch </w:t>
+      </w:r>
+      <w:proofErr w:type="gramStart"/>
+      <w:r>
+        <w:t xml:space="preserve">  :</w:t>
+      </w:r>
+      <w:proofErr w:type="gramEnd"/>
+      <w:r>
+        <w:t xml:space="preserve"> num [1:30, 1:27, 1:100] 9.31 9.61 6.23 8.18 8.38 ...</w:t>
+      </w:r>
+    </w:p>
+    <w:p>
+      <w:pPr>
+        <w:spacing w:after="0" w:line="240" w:lineRule="auto"/>
+      </w:pPr>
+      <w:r>
+        <w:t xml:space="preserve"> </w:t>
+      </w:r>
+      <w:r>
+        <w:t xml:space="preserve">$ </w:t>
+      </w:r>
+      <w:proofErr w:type="spellStart"/>
+      <w:proofErr w:type="gramStart"/>
+      <w:r>
+        <w:t>acatch</w:t>
+      </w:r>
+      <w:proofErr w:type="spellEnd"/>
+      <w:r>
+        <w:t xml:space="preserve">  :</w:t>
+      </w:r>
+      <w:proofErr w:type="gramEnd"/>
+      <w:r>
+        <w:t xml:space="preserve"> num [1:30, 1:8, 1:100] 13.6 14.3 12.9 12.9 12.9 ...</w:t>
+      </w:r>
+    </w:p>
+    <w:p>
+      <w:pPr>
+        <w:spacing w:after="0" w:line="240" w:lineRule="auto"/>
+      </w:pPr>
+      <w:r>
+        <w:t xml:space="preserve"> </w:t>
+      </w:r>
+      <w:r>
+        <w:t xml:space="preserve">$ </w:t>
+      </w:r>
+      <w:proofErr w:type="spellStart"/>
+      <w:r>
+        <w:t>harvestR</w:t>
+      </w:r>
+      <w:proofErr w:type="spellEnd"/>
+      <w:r>
+        <w:t>: num [1:30, 1:27, 1:100] 0.14 0.151 0.101 0.128 0.137 ...</w:t>
+      </w:r>
+    </w:p>
+    <w:p>
+      <w:pPr>
+        <w:spacing w:after="0" w:line="240" w:lineRule="auto"/>
+      </w:pPr>
+      <w:r>
+        <w:t xml:space="preserve"> </w:t>
+      </w:r>
+      <w:r>
+        <w:t xml:space="preserve">$ </w:t>
+      </w:r>
+      <w:proofErr w:type="spellStart"/>
+      <w:r>
+        <w:t>cpue</w:t>
+      </w:r>
+      <w:proofErr w:type="spellEnd"/>
+      <w:r>
+        <w:t xml:space="preserve">  </w:t>
+      </w:r>
+      <w:proofErr w:type="gramStart"/>
+      <w:r>
+        <w:t xml:space="preserve">  :</w:t>
+      </w:r>
+      <w:proofErr w:type="gramEnd"/>
+      <w:r>
+        <w:t xml:space="preserve"> num [1:30, 1:27, 1:100] 138 131 131 133 127 ...</w:t>
+      </w:r>
+    </w:p>
+    <w:p>
+      <w:pPr>
+        <w:spacing w:after="0" w:line="240" w:lineRule="auto"/>
+      </w:pPr>
+      <w:r>
+        <w:t xml:space="preserve"> $ </w:t>
+      </w:r>
+      <w:proofErr w:type="spellStart"/>
+      <w:r>
+        <w:t>cesau</w:t>
+      </w:r>
+      <w:proofErr w:type="spellEnd"/>
+      <w:r>
+        <w:t xml:space="preserve"> </w:t>
+      </w:r>
+      <w:proofErr w:type="gramStart"/>
+      <w:r>
+        <w:t xml:space="preserve">  :</w:t>
+      </w:r>
+      <w:proofErr w:type="gramEnd"/>
+      <w:r>
+        <w:t xml:space="preserve"> num [1:30, 1:8, 1:100] 123 115 116 120 121 ...</w:t>
+      </w:r>
+    </w:p>
+    <w:p>
+      <w:pPr>
+        <w:spacing w:after="0" w:line="240" w:lineRule="auto"/>
+      </w:pPr>
+      <w:r>
+        <w:t xml:space="preserve"> $ </w:t>
+      </w:r>
+      <w:proofErr w:type="spellStart"/>
+      <w:proofErr w:type="gramStart"/>
+      <w:r>
+        <w:t>catsau</w:t>
+      </w:r>
+      <w:proofErr w:type="spellEnd"/>
+      <w:r>
+        <w:t xml:space="preserve">  :</w:t>
+      </w:r>
+      <w:proofErr w:type="gramEnd"/>
+      <w:r>
+        <w:t xml:space="preserve"> num [1:30, 1:8, 1:100] 16.43 15.72 9.86 12.97 13.49 ...</w:t>
+      </w:r>
+    </w:p>
+    <w:p>
+      <w:pPr>
+        <w:spacing w:after="0" w:line="240" w:lineRule="auto"/>
+      </w:pPr>
+      <w:r>
+        <w:t xml:space="preserve"> </w:t>
+      </w:r>
+      <w:r>
+        <w:t xml:space="preserve">$ </w:t>
+      </w:r>
+      <w:proofErr w:type="gramStart"/>
+      <w:r>
+        <w:t>recruit :</w:t>
+      </w:r>
+      <w:proofErr w:type="gramEnd"/>
+      <w:r>
+        <w:t xml:space="preserve"> num [1:30, 1:27, 1:100] 87848 75856 86055 94454 47903 ...</w:t>
+      </w:r>
+    </w:p>
+    <w:p>
+      <w:pPr>
+        <w:spacing w:after="0" w:line="240" w:lineRule="auto"/>
+      </w:pPr>
+      <w:r>
+        <w:t xml:space="preserve"> </w:t>
+      </w:r>
+      <w:r>
+        <w:t xml:space="preserve">$ </w:t>
+      </w:r>
+      <w:proofErr w:type="spellStart"/>
+      <w:proofErr w:type="gramStart"/>
+      <w:r>
+        <w:t>deplsB</w:t>
+      </w:r>
+      <w:proofErr w:type="spellEnd"/>
+      <w:r>
+        <w:t xml:space="preserve">  :</w:t>
+      </w:r>
+      <w:proofErr w:type="gramEnd"/>
+      <w:r>
+        <w:t xml:space="preserve"> num [1:30, 1:27, 1:100] 0.293 0.297 0.307 0.3 0.303 ...</w:t>
+      </w:r>
+    </w:p>
+    <w:p>
+      <w:pPr>
+        <w:spacing w:after="0" w:line="240" w:lineRule="auto"/>
+      </w:pPr>
+      <w:r>
+        <w:t xml:space="preserve"> </w:t>
+      </w:r>
+      <w:r>
+        <w:t xml:space="preserve">$ </w:t>
+      </w:r>
+      <w:proofErr w:type="spellStart"/>
+      <w:proofErr w:type="gramStart"/>
+      <w:r>
+        <w:t>depleB</w:t>
+      </w:r>
+      <w:proofErr w:type="spellEnd"/>
+      <w:r>
+        <w:t xml:space="preserve">  :</w:t>
+      </w:r>
+      <w:proofErr w:type="gramEnd"/>
+      <w:r>
+        <w:t xml:space="preserve"> num [1:30, 1:27, 1:100] 0.349 0.333 0.325 0.335 0.321 ...</w:t>
+      </w:r>
+    </w:p>
+    <w:p>
+      <w:pPr>
+        <w:spacing w:after="0" w:line="240" w:lineRule="auto"/>
+      </w:pPr>
+      <w:r>
+        <w:t xml:space="preserve"> </w:t>
+      </w:r>
+      <w:r>
+        <w:t xml:space="preserve">$ </w:t>
+      </w:r>
+      <w:proofErr w:type="gramStart"/>
+      <w:r>
+        <w:t>catchN  :</w:t>
+      </w:r>
+      <w:proofErr w:type="gramEnd"/>
+      <w:r>
+        <w:t xml:space="preserve"> num [1:105, 1:30, 1:27, 1:100] 1.75e-131 8.81e-128 3.26e-124 8.77e-121 1.71e-</w:t>
+      </w:r>
+    </w:p>
+    <w:p>
+      <w:pPr>
+        <w:spacing w:after="0" w:line="240" w:lineRule="auto"/>
+      </w:pPr>
+      <w:r>
+        <w:t xml:space="preserve"> </w:t>
+      </w:r>
+      <w:r>
+        <w:t>$</w:t>
+      </w:r>
+      <w:r>
+        <w:t xml:space="preserve"> </w:t>
+      </w:r>
+      <w:proofErr w:type="spellStart"/>
+      <w:r>
+        <w:t>Nt</w:t>
+      </w:r>
+      <w:proofErr w:type="spellEnd"/>
+      <w:r>
+        <w:t xml:space="preserve">    </w:t>
+      </w:r>
+      <w:proofErr w:type="gramStart"/>
+      <w:r>
+        <w:t xml:space="preserve">  :</w:t>
+      </w:r>
+      <w:proofErr w:type="gramEnd"/>
+      <w:r>
+        <w:t xml:space="preserve"> num [1:105, 1:30, 1:27, 1:100] 8.78e+04 9.04e-07 3.70e-05 1.10e-03 2.38e-02 ...</w:t>
+      </w:r>
+    </w:p>
+    <w:p>
+      <w:pPr>
+        <w:spacing w:after="0" w:line="240" w:lineRule="auto"/>
+      </w:pPr>
+    </w:p>
     <w:sectPr>
       <w:headerReference w:type="even" r:id="rId6"/>
       <w:headerReference w:type="default" r:id="rId7"/>

</xml_diff>